<commit_message>
Dokumente aktualisiert und wichtige in den Abgabeordner verschoben Wahlberechtigte aus Q3 entfernt
</commit_message>
<xml_diff>
--- a/Dokumentation/Benutzerdokumentation.docx
+++ b/Dokumentation/Benutzerdokumentation.docx
@@ -27,8 +27,6 @@
         </w:rPr>
         <w:t>t</w:t>
       </w:r>
-      <w:bookmarkStart w:id="0" w:name="_GoBack"/>
-      <w:bookmarkEnd w:id="0"/>
       <w:r>
         <w:rPr>
           <w:rFonts w:asciiTheme="majorHAnsi" w:hAnsiTheme="majorHAnsi"/>
@@ -611,21 +609,21 @@
           <w:noProof/>
         </w:rPr>
         <w:drawing>
-          <wp:anchor distT="0" distB="0" distL="114300" distR="114300" simplePos="0" relativeHeight="251663360" behindDoc="0" locked="0" layoutInCell="1" allowOverlap="1" wp14:anchorId="48E0F5B3" wp14:editId="77817F9F">
+          <wp:anchor distT="0" distB="0" distL="114300" distR="114300" simplePos="0" relativeHeight="251663360" behindDoc="0" locked="0" layoutInCell="1" allowOverlap="1" wp14:anchorId="48E0F5B3" wp14:editId="469787B9">
             <wp:simplePos x="0" y="0"/>
             <wp:positionH relativeFrom="column">
               <wp:posOffset>3513455</wp:posOffset>
             </wp:positionH>
             <wp:positionV relativeFrom="paragraph">
-              <wp:posOffset>37465</wp:posOffset>
+              <wp:posOffset>158750</wp:posOffset>
             </wp:positionV>
-            <wp:extent cx="2241550" cy="1153160"/>
-            <wp:effectExtent l="0" t="0" r="0" b="0"/>
+            <wp:extent cx="2241550" cy="909320"/>
+            <wp:effectExtent l="0" t="0" r="0" b="5080"/>
             <wp:wrapThrough wrapText="bothSides">
               <wp:wrapPolygon edited="0">
                 <wp:start x="0" y="0"/>
-                <wp:lineTo x="0" y="20934"/>
-                <wp:lineTo x="21294" y="20934"/>
+                <wp:lineTo x="0" y="21117"/>
+                <wp:lineTo x="21294" y="21117"/>
                 <wp:lineTo x="21294" y="0"/>
                 <wp:lineTo x="0" y="0"/>
               </wp:wrapPolygon>
@@ -658,7 +656,7 @@
                   <pic:spPr bwMode="auto">
                     <a:xfrm>
                       <a:off x="0" y="0"/>
-                      <a:ext cx="2241550" cy="1153160"/>
+                      <a:ext cx="2241550" cy="909320"/>
                     </a:xfrm>
                     <a:prstGeom prst="rect">
                       <a:avLst/>
@@ -702,7 +700,21 @@
         <w:rPr>
           <w:rFonts w:asciiTheme="majorHAnsi" w:hAnsiTheme="majorHAnsi"/>
         </w:rPr>
-        <w:t>nformationen, wie in der Abbildung rechts gezeigt. Es wird neben Name, Bundesland und Nummer des Wahlkreises die Anzahl der Wahlberechtigten und die Wahlbeteiligung angezeigt.</w:t>
+        <w:t xml:space="preserve">nformationen, wie in der Abbildung rechts gezeigt. Es wird neben Name, Bundesland und Nummer des Wahlkreises </w:t>
+      </w:r>
+      <w:r>
+        <w:rPr>
+          <w:rFonts w:asciiTheme="majorHAnsi" w:hAnsiTheme="majorHAnsi"/>
+        </w:rPr>
+        <w:t xml:space="preserve">noch </w:t>
+      </w:r>
+      <w:bookmarkStart w:id="0" w:name="_GoBack"/>
+      <w:bookmarkEnd w:id="0"/>
+      <w:r>
+        <w:rPr>
+          <w:rFonts w:asciiTheme="majorHAnsi" w:hAnsiTheme="majorHAnsi"/>
+        </w:rPr>
+        <w:t>die Wahlbeteiligung angezeigt.</w:t>
       </w:r>
     </w:p>
     <w:p>
@@ -2452,7 +2464,7 @@
 </file>
 
 <file path=customXml/itemProps1.xml><?xml version="1.0" encoding="utf-8"?>
-<ds:datastoreItem xmlns:ds="http://schemas.openxmlformats.org/officeDocument/2006/customXml" ds:itemID="{3EC96370-9150-6743-9EE7-FB22BB7E20D1}">
+<ds:datastoreItem xmlns:ds="http://schemas.openxmlformats.org/officeDocument/2006/customXml" ds:itemID="{9CDCFA1A-0E2A-8348-BAB9-97F52D7509FB}">
   <ds:schemaRefs>
     <ds:schemaRef ds:uri="http://schemas.openxmlformats.org/officeDocument/2006/bibliography"/>
   </ds:schemaRefs>

</xml_diff>